<commit_message>
copy 4 links in the song
</commit_message>
<xml_diff>
--- a/song.docx
+++ b/song.docx
@@ -33,6 +33,49 @@
     <w:p>
       <w:r>
         <w:t>И икра не лезет в горло,</w:t>
+      </w:r>
+    </w:p>
+    <w:p>
+      <w:r>
+        <w:t xml:space="preserve">И компот не </w:t>
+      </w:r>
+      <w:proofErr w:type="spellStart"/>
+      <w:r>
+        <w:t>льетя</w:t>
+      </w:r>
+      <w:proofErr w:type="spellEnd"/>
+      <w:r>
+        <w:t xml:space="preserve"> в </w:t>
+      </w:r>
+      <w:proofErr w:type="spellStart"/>
+      <w:proofErr w:type="gramStart"/>
+      <w:r>
+        <w:t>рот.Ночью</w:t>
+      </w:r>
+      <w:proofErr w:type="spellEnd"/>
+      <w:proofErr w:type="gramEnd"/>
+      <w:r>
+        <w:t xml:space="preserve"> стану о окна</w:t>
+      </w:r>
+    </w:p>
+    <w:p>
+      <w:r>
+        <w:t>И стою всю ночь без сна,</w:t>
+      </w:r>
+    </w:p>
+    <w:p>
+      <w:r>
+        <w:t xml:space="preserve">А всё волнуюсь об </w:t>
+      </w:r>
+      <w:proofErr w:type="spellStart"/>
+      <w:r>
+        <w:t>Рассее</w:t>
+      </w:r>
+      <w:proofErr w:type="spellEnd"/>
+    </w:p>
+    <w:p>
+      <w:r>
+        <w:t>«Как там бедная она?»</w:t>
       </w:r>
     </w:p>
     <w:p>

</xml_diff>